<commit_message>
database page, storing diagnostics
</commit_message>
<xml_diff>
--- a/public/tmp3.docx
+++ b/public/tmp3.docx
@@ -94,24 +94,27 @@
             </w:r>
             <w:r>
               <w:rPr>
-                <w:rFonts w:cs="Times New Roman" w:ascii="Times New Roman" w:hAnsi="Times New Roman"/>
-                <w:i/>
-                <w:sz w:val="24"/>
-                <w:szCs w:val="32"/>
-                <w:u w:val="single"/>
-                <w:lang w:val="en-US"/>
-              </w:rPr>
-              <w:t>patientName</w:t>
-            </w:r>
-            <w:r>
-              <w:rPr>
-                <w:rFonts w:cs="Times New Roman" w:ascii="Times New Roman" w:hAnsi="Times New Roman"/>
-                <w:i/>
-                <w:sz w:val="24"/>
-                <w:szCs w:val="32"/>
-                <w:u w:val="single"/>
-                <w:lang w:val="uk-UA"/>
-              </w:rPr>
+                <w:rFonts w:eastAsia="Calibri" w:cs="Times New Roman" w:ascii="Times New Roman" w:hAnsi="Times New Roman" w:eastAsiaTheme="minorHAnsi"/>
+                <w:i/>
+                <w:color w:val="auto"/>
+                <w:kern w:val="0"/>
+                <w:sz w:val="24"/>
+                <w:szCs w:val="32"/>
+                <w:u w:val="single"/>
+                <w:lang w:val="en-US" w:eastAsia="en-US" w:bidi="ar-SA"/>
+              </w:rPr>
+              <w:t>{name}</w:t>
+            </w:r>
+            <w:r>
+              <w:rPr>
+                <w:rFonts w:cs="Times New Roman" w:ascii="Times New Roman" w:hAnsi="Times New Roman"/>
+                <w:i/>
+                <w:sz w:val="24"/>
+                <w:szCs w:val="32"/>
+                <w:u w:val="single"/>
+                <w:lang w:val="uk-UA"/>
+              </w:rPr>
+              <w:t xml:space="preserve"> </w:t>
               <w:br/>
             </w:r>
             <w:r>
@@ -121,18 +124,18 @@
                 <w:szCs w:val="32"/>
                 <w:lang w:val="uk-UA"/>
               </w:rPr>
-              <w:t xml:space="preserve">Дата народження: </w:t>
-            </w:r>
-            <w:r>
-              <w:rPr>
-                <w:rFonts w:cs="Times New Roman" w:ascii="Times New Roman" w:hAnsi="Times New Roman"/>
-                <w:i/>
-                <w:sz w:val="24"/>
-                <w:szCs w:val="32"/>
-                <w:u w:val="single"/>
-                <w:lang w:val="en-US"/>
-              </w:rPr>
-              <w:t>birthDate</w:t>
+              <w:t>Дата народження: {</w:t>
+            </w:r>
+            <w:r>
+              <w:rPr>
+                <w:rFonts w:cs="Times New Roman" w:ascii="Times New Roman" w:hAnsi="Times New Roman"/>
+                <w:i/>
+                <w:sz w:val="24"/>
+                <w:szCs w:val="32"/>
+                <w:u w:val="single"/>
+                <w:lang w:val="en-US"/>
+              </w:rPr>
+              <w:t>birthday}</w:t>
             </w:r>
             <w:r>
               <w:rPr>
@@ -158,12 +161,24 @@
               <w:rPr>
                 <w:rFonts w:cs="Times New Roman" w:ascii="Times New Roman" w:hAnsi="Times New Roman"/>
                 <w:i/>
-                <w:sz w:val="24"/>
-                <w:szCs w:val="32"/>
-                <w:u w:val="single"/>
-                <w:lang w:val="en-US"/>
-              </w:rPr>
-              <w:t>visitDate</w:t>
+                <w:iCs/>
+                <w:sz w:val="24"/>
+                <w:szCs w:val="32"/>
+                <w:u w:val="single"/>
+                <w:lang w:val="uk-UA"/>
+              </w:rPr>
+              <w:t>{d</w:t>
+            </w:r>
+            <w:r>
+              <w:rPr>
+                <w:rFonts w:cs="Times New Roman" w:ascii="Times New Roman" w:hAnsi="Times New Roman"/>
+                <w:i/>
+                <w:sz w:val="24"/>
+                <w:szCs w:val="32"/>
+                <w:u w:val="single"/>
+                <w:lang w:val="en-US"/>
+              </w:rPr>
+              <w:t>ate}</w:t>
             </w:r>
           </w:p>
         </w:tc>
@@ -217,12 +232,24 @@
               <w:rPr>
                 <w:rFonts w:cs="Times New Roman" w:ascii="Times New Roman" w:hAnsi="Times New Roman"/>
                 <w:i/>
-                <w:sz w:val="24"/>
-                <w:szCs w:val="32"/>
-                <w:u w:val="single"/>
-                <w:lang w:val="en-US"/>
-              </w:rPr>
-              <w:t>deviceName</w:t>
+                <w:iCs/>
+                <w:sz w:val="24"/>
+                <w:szCs w:val="32"/>
+                <w:u w:val="single"/>
+                <w:lang w:val="uk-UA"/>
+              </w:rPr>
+              <w:t>{</w:t>
+            </w:r>
+            <w:r>
+              <w:rPr>
+                <w:rFonts w:cs="Times New Roman" w:ascii="Times New Roman" w:hAnsi="Times New Roman"/>
+                <w:i/>
+                <w:sz w:val="24"/>
+                <w:szCs w:val="32"/>
+                <w:u w:val="single"/>
+                <w:lang w:val="en-US"/>
+              </w:rPr>
+              <w:t>device}</w:t>
             </w:r>
           </w:p>
         </w:tc>
@@ -352,29 +379,7 @@
                 <w:u w:val="single"/>
                 <w:lang w:val="en-US"/>
               </w:rPr>
-              <w:t>{</w:t>
-            </w:r>
-            <w:r>
-              <w:rPr>
-                <w:rFonts w:cs="Times New Roman" w:ascii="Times New Roman" w:hAnsi="Times New Roman"/>
-                <w:i/>
-                <w:sz w:val="24"/>
-                <w:szCs w:val="32"/>
-                <w:u w:val="single"/>
-                <w:lang w:val="en-US"/>
-              </w:rPr>
-              <w:t>0_0</w:t>
-            </w:r>
-            <w:r>
-              <w:rPr>
-                <w:rFonts w:cs="Times New Roman" w:ascii="Times New Roman" w:hAnsi="Times New Roman"/>
-                <w:i/>
-                <w:sz w:val="24"/>
-                <w:szCs w:val="32"/>
-                <w:u w:val="single"/>
-                <w:lang w:val="en-US"/>
-              </w:rPr>
-              <w:t>}</w:t>
+              <w:t>{0_0}</w:t>
             </w:r>
           </w:p>
           <w:p>
@@ -415,29 +420,7 @@
                 <w:u w:val="single"/>
                 <w:lang w:val="en-US"/>
               </w:rPr>
-              <w:t>{</w:t>
-            </w:r>
-            <w:r>
-              <w:rPr>
-                <w:rFonts w:cs="Times New Roman" w:ascii="Times New Roman" w:hAnsi="Times New Roman"/>
-                <w:i/>
-                <w:sz w:val="24"/>
-                <w:szCs w:val="32"/>
-                <w:u w:val="single"/>
-                <w:lang w:val="en-US"/>
-              </w:rPr>
-              <w:t>0_1_1</w:t>
-            </w:r>
-            <w:r>
-              <w:rPr>
-                <w:rFonts w:cs="Times New Roman" w:ascii="Times New Roman" w:hAnsi="Times New Roman"/>
-                <w:i/>
-                <w:sz w:val="24"/>
-                <w:szCs w:val="32"/>
-                <w:u w:val="single"/>
-                <w:lang w:val="en-US"/>
-              </w:rPr>
-              <w:t>}</w:t>
+              <w:t>{0_1_1}</w:t>
             </w:r>
             <w:r>
               <w:rPr>
@@ -457,29 +440,7 @@
                 <w:u w:val="single"/>
                 <w:lang w:val="en-US"/>
               </w:rPr>
-              <w:t>{</w:t>
-            </w:r>
-            <w:r>
-              <w:rPr>
-                <w:rFonts w:cs="Times New Roman" w:ascii="Times New Roman" w:hAnsi="Times New Roman"/>
-                <w:i/>
-                <w:sz w:val="24"/>
-                <w:szCs w:val="32"/>
-                <w:u w:val="single"/>
-                <w:lang w:val="en-US"/>
-              </w:rPr>
-              <w:t>0_1_2</w:t>
-            </w:r>
-            <w:r>
-              <w:rPr>
-                <w:rFonts w:cs="Times New Roman" w:ascii="Times New Roman" w:hAnsi="Times New Roman"/>
-                <w:i/>
-                <w:sz w:val="24"/>
-                <w:szCs w:val="32"/>
-                <w:u w:val="single"/>
-                <w:lang w:val="en-US"/>
-              </w:rPr>
-              <w:t>}</w:t>
+              <w:t>{0_1_2}</w:t>
             </w:r>
             <w:r>
               <w:rPr>
@@ -532,29 +493,7 @@
                 <w:u w:val="single"/>
                 <w:lang w:val="en-US"/>
               </w:rPr>
-              <w:t>{</w:t>
-            </w:r>
-            <w:r>
-              <w:rPr>
-                <w:rFonts w:cs="Times New Roman" w:ascii="Times New Roman" w:hAnsi="Times New Roman"/>
-                <w:i/>
-                <w:sz w:val="24"/>
-                <w:szCs w:val="32"/>
-                <w:u w:val="single"/>
-                <w:lang w:val="en-US"/>
-              </w:rPr>
-              <w:t>0_2</w:t>
-            </w:r>
-            <w:r>
-              <w:rPr>
-                <w:rFonts w:cs="Times New Roman" w:ascii="Times New Roman" w:hAnsi="Times New Roman"/>
-                <w:i/>
-                <w:sz w:val="24"/>
-                <w:szCs w:val="32"/>
-                <w:u w:val="single"/>
-                <w:lang w:val="en-US"/>
-              </w:rPr>
-              <w:t>}</w:t>
+              <w:t>{0_2}</w:t>
             </w:r>
             <w:r>
               <w:rPr>
@@ -604,51 +543,7 @@
                 <w:u w:val="single"/>
                 <w:lang w:val="en-US"/>
               </w:rPr>
-              <w:t>{</w:t>
-            </w:r>
-            <w:r>
-              <w:rPr>
-                <w:rFonts w:cs="Times New Roman" w:ascii="Times New Roman" w:hAnsi="Times New Roman"/>
-                <w:i/>
-                <w:sz w:val="24"/>
-                <w:szCs w:val="32"/>
-                <w:u w:val="single"/>
-                <w:lang w:val="en-US"/>
-              </w:rPr>
-              <w:t>0_3</w:t>
-            </w:r>
-            <w:r>
-              <w:rPr>
-                <w:rFonts w:cs="Times New Roman" w:ascii="Times New Roman" w:hAnsi="Times New Roman"/>
-                <w:i/>
-                <w:sz w:val="24"/>
-                <w:szCs w:val="32"/>
-                <w:u w:val="single"/>
-                <w:lang w:val="en-US"/>
-              </w:rPr>
-              <w:t>},{</w:t>
-            </w:r>
-            <w:r>
-              <w:rPr>
-                <w:rFonts w:cs="Times New Roman" w:ascii="Times New Roman" w:hAnsi="Times New Roman"/>
-                <w:i/>
-                <w:sz w:val="24"/>
-                <w:szCs w:val="32"/>
-                <w:u w:val="single"/>
-                <w:lang w:val="en-US"/>
-              </w:rPr>
-              <w:t>0_4</w:t>
-            </w:r>
-            <w:r>
-              <w:rPr>
-                <w:rFonts w:cs="Times New Roman" w:ascii="Times New Roman" w:hAnsi="Times New Roman"/>
-                <w:i/>
-                <w:sz w:val="24"/>
-                <w:szCs w:val="32"/>
-                <w:u w:val="single"/>
-                <w:lang w:val="en-US"/>
-              </w:rPr>
-              <w:t>}</w:t>
+              <w:t>{0_3},{0_4}</w:t>
             </w:r>
           </w:p>
         </w:tc>
@@ -696,29 +591,7 @@
                 <w:u w:val="single"/>
                 <w:lang w:val="en-US"/>
               </w:rPr>
-              <w:t>{</w:t>
-            </w:r>
-            <w:r>
-              <w:rPr>
-                <w:rFonts w:cs="Times New Roman" w:ascii="Times New Roman" w:hAnsi="Times New Roman"/>
-                <w:i/>
-                <w:sz w:val="24"/>
-                <w:szCs w:val="32"/>
-                <w:u w:val="single"/>
-                <w:lang w:val="en-US"/>
-              </w:rPr>
-              <w:t>0_5</w:t>
-            </w:r>
-            <w:r>
-              <w:rPr>
-                <w:rFonts w:cs="Times New Roman" w:ascii="Times New Roman" w:hAnsi="Times New Roman"/>
-                <w:i/>
-                <w:sz w:val="24"/>
-                <w:szCs w:val="32"/>
-                <w:u w:val="single"/>
-                <w:lang w:val="en-US"/>
-              </w:rPr>
-              <w:t>}</w:t>
+              <w:t>{0_5}</w:t>
             </w:r>
           </w:p>
           <w:p>
@@ -759,29 +632,7 @@
                 <w:u w:val="single"/>
                 <w:lang w:val="en-US"/>
               </w:rPr>
-              <w:t>{</w:t>
-            </w:r>
-            <w:r>
-              <w:rPr>
-                <w:rFonts w:cs="Times New Roman" w:ascii="Times New Roman" w:hAnsi="Times New Roman"/>
-                <w:i/>
-                <w:sz w:val="24"/>
-                <w:szCs w:val="32"/>
-                <w:u w:val="single"/>
-                <w:lang w:val="en-US"/>
-              </w:rPr>
-              <w:t>0_6</w:t>
-            </w:r>
-            <w:r>
-              <w:rPr>
-                <w:rFonts w:cs="Times New Roman" w:ascii="Times New Roman" w:hAnsi="Times New Roman"/>
-                <w:i/>
-                <w:sz w:val="24"/>
-                <w:szCs w:val="32"/>
-                <w:u w:val="single"/>
-                <w:lang w:val="en-US"/>
-              </w:rPr>
-              <w:t>}</w:t>
+              <w:t>{0_6}</w:t>
             </w:r>
           </w:p>
           <w:p>
@@ -819,27 +670,7 @@
                 <w:szCs w:val="32"/>
                 <w:u w:val="single"/>
               </w:rPr>
-              <w:t>{</w:t>
-            </w:r>
-            <w:r>
-              <w:rPr>
-                <w:rFonts w:cs="Times New Roman" w:ascii="Times New Roman" w:hAnsi="Times New Roman"/>
-                <w:i/>
-                <w:sz w:val="24"/>
-                <w:szCs w:val="32"/>
-                <w:u w:val="single"/>
-              </w:rPr>
-              <w:t>0_7</w:t>
-            </w:r>
-            <w:r>
-              <w:rPr>
-                <w:rFonts w:cs="Times New Roman" w:ascii="Times New Roman" w:hAnsi="Times New Roman"/>
-                <w:i/>
-                <w:sz w:val="24"/>
-                <w:szCs w:val="32"/>
-                <w:u w:val="single"/>
-              </w:rPr>
-              <w:t>}</w:t>
+              <w:t>{0_7}</w:t>
             </w:r>
             <w:r>
               <w:rPr>
@@ -889,29 +720,7 @@
                 <w:u w:val="single"/>
                 <w:lang w:val="en-US"/>
               </w:rPr>
-              <w:t>{</w:t>
-            </w:r>
-            <w:r>
-              <w:rPr>
-                <w:rFonts w:cs="Times New Roman" w:ascii="Times New Roman" w:hAnsi="Times New Roman"/>
-                <w:i/>
-                <w:sz w:val="24"/>
-                <w:szCs w:val="32"/>
-                <w:u w:val="single"/>
-                <w:lang w:val="en-US"/>
-              </w:rPr>
-              <w:t>0_8</w:t>
-            </w:r>
-            <w:r>
-              <w:rPr>
-                <w:rFonts w:cs="Times New Roman" w:ascii="Times New Roman" w:hAnsi="Times New Roman"/>
-                <w:i/>
-                <w:sz w:val="24"/>
-                <w:szCs w:val="32"/>
-                <w:u w:val="single"/>
-                <w:lang w:val="en-US"/>
-              </w:rPr>
-              <w:t>}</w:t>
+              <w:t>{0_8}</w:t>
             </w:r>
           </w:p>
         </w:tc>
@@ -990,29 +799,7 @@
                 <w:u w:val="single"/>
                 <w:lang w:val="en-US"/>
               </w:rPr>
-              <w:t>{</w:t>
-            </w:r>
-            <w:r>
-              <w:rPr>
-                <w:rFonts w:cs="Times New Roman" w:ascii="Times New Roman" w:hAnsi="Times New Roman"/>
-                <w:i/>
-                <w:sz w:val="24"/>
-                <w:szCs w:val="32"/>
-                <w:u w:val="single"/>
-                <w:lang w:val="en-US"/>
-              </w:rPr>
-              <w:t>1_0</w:t>
-            </w:r>
-            <w:r>
-              <w:rPr>
-                <w:rFonts w:cs="Times New Roman" w:ascii="Times New Roman" w:hAnsi="Times New Roman"/>
-                <w:i/>
-                <w:sz w:val="24"/>
-                <w:szCs w:val="32"/>
-                <w:u w:val="single"/>
-                <w:lang w:val="en-US"/>
-              </w:rPr>
-              <w:t>}</w:t>
+              <w:t>{1_0}</w:t>
             </w:r>
           </w:p>
           <w:p>
@@ -1053,29 +840,7 @@
                 <w:u w:val="single"/>
                 <w:lang w:val="en-US"/>
               </w:rPr>
-              <w:t>{</w:t>
-            </w:r>
-            <w:r>
-              <w:rPr>
-                <w:rFonts w:cs="Times New Roman" w:ascii="Times New Roman" w:hAnsi="Times New Roman"/>
-                <w:i/>
-                <w:sz w:val="24"/>
-                <w:szCs w:val="32"/>
-                <w:u w:val="single"/>
-                <w:lang w:val="en-US"/>
-              </w:rPr>
-              <w:t>1_1_1</w:t>
-            </w:r>
-            <w:r>
-              <w:rPr>
-                <w:rFonts w:cs="Times New Roman" w:ascii="Times New Roman" w:hAnsi="Times New Roman"/>
-                <w:i/>
-                <w:sz w:val="24"/>
-                <w:szCs w:val="32"/>
-                <w:u w:val="single"/>
-                <w:lang w:val="en-US"/>
-              </w:rPr>
-              <w:t>}</w:t>
+              <w:t>{1_1_1}</w:t>
             </w:r>
             <w:r>
               <w:rPr>
@@ -1095,29 +860,7 @@
                 <w:u w:val="single"/>
                 <w:lang w:val="en-US"/>
               </w:rPr>
-              <w:t>{</w:t>
-            </w:r>
-            <w:r>
-              <w:rPr>
-                <w:rFonts w:cs="Times New Roman" w:ascii="Times New Roman" w:hAnsi="Times New Roman"/>
-                <w:i/>
-                <w:sz w:val="24"/>
-                <w:szCs w:val="32"/>
-                <w:u w:val="single"/>
-                <w:lang w:val="en-US"/>
-              </w:rPr>
-              <w:t>1_1_2</w:t>
-            </w:r>
-            <w:r>
-              <w:rPr>
-                <w:rFonts w:cs="Times New Roman" w:ascii="Times New Roman" w:hAnsi="Times New Roman"/>
-                <w:i/>
-                <w:sz w:val="24"/>
-                <w:szCs w:val="32"/>
-                <w:u w:val="single"/>
-                <w:lang w:val="en-US"/>
-              </w:rPr>
-              <w:t>}</w:t>
+              <w:t>{1_1_2}</w:t>
             </w:r>
             <w:r>
               <w:rPr>
@@ -1170,29 +913,7 @@
                 <w:u w:val="single"/>
                 <w:lang w:val="en-US"/>
               </w:rPr>
-              <w:t>{</w:t>
-            </w:r>
-            <w:r>
-              <w:rPr>
-                <w:rFonts w:cs="Times New Roman" w:ascii="Times New Roman" w:hAnsi="Times New Roman"/>
-                <w:i/>
-                <w:sz w:val="24"/>
-                <w:szCs w:val="32"/>
-                <w:u w:val="single"/>
-                <w:lang w:val="en-US"/>
-              </w:rPr>
-              <w:t>1_2</w:t>
-            </w:r>
-            <w:r>
-              <w:rPr>
-                <w:rFonts w:cs="Times New Roman" w:ascii="Times New Roman" w:hAnsi="Times New Roman"/>
-                <w:i/>
-                <w:sz w:val="24"/>
-                <w:szCs w:val="32"/>
-                <w:u w:val="single"/>
-                <w:lang w:val="en-US"/>
-              </w:rPr>
-              <w:t>}</w:t>
+              <w:t>{1_2}</w:t>
             </w:r>
             <w:r>
               <w:rPr>
@@ -1235,51 +956,7 @@
                 <w:u w:val="single"/>
                 <w:lang w:val="en-US"/>
               </w:rPr>
-              <w:t xml:space="preserve"> {</w:t>
-            </w:r>
-            <w:r>
-              <w:rPr>
-                <w:rFonts w:cs="Times New Roman" w:ascii="Times New Roman" w:hAnsi="Times New Roman"/>
-                <w:i/>
-                <w:sz w:val="24"/>
-                <w:szCs w:val="32"/>
-                <w:u w:val="single"/>
-                <w:lang w:val="en-US"/>
-              </w:rPr>
-              <w:t>1_3</w:t>
-            </w:r>
-            <w:r>
-              <w:rPr>
-                <w:rFonts w:cs="Times New Roman" w:ascii="Times New Roman" w:hAnsi="Times New Roman"/>
-                <w:i/>
-                <w:sz w:val="24"/>
-                <w:szCs w:val="32"/>
-                <w:u w:val="single"/>
-                <w:lang w:val="en-US"/>
-              </w:rPr>
-              <w:t>},{</w:t>
-            </w:r>
-            <w:r>
-              <w:rPr>
-                <w:rFonts w:cs="Times New Roman" w:ascii="Times New Roman" w:hAnsi="Times New Roman"/>
-                <w:i/>
-                <w:sz w:val="24"/>
-                <w:szCs w:val="32"/>
-                <w:u w:val="single"/>
-                <w:lang w:val="en-US"/>
-              </w:rPr>
-              <w:t>1_4</w:t>
-            </w:r>
-            <w:r>
-              <w:rPr>
-                <w:rFonts w:cs="Times New Roman" w:ascii="Times New Roman" w:hAnsi="Times New Roman"/>
-                <w:i/>
-                <w:sz w:val="24"/>
-                <w:szCs w:val="32"/>
-                <w:u w:val="single"/>
-                <w:lang w:val="en-US"/>
-              </w:rPr>
-              <w:t xml:space="preserve">} </w:t>
+              <w:t xml:space="preserve"> {1_3},{1_4} </w:t>
             </w:r>
           </w:p>
         </w:tc>
@@ -1327,29 +1004,7 @@
                 <w:u w:val="single"/>
                 <w:lang w:val="en-US"/>
               </w:rPr>
-              <w:t>{</w:t>
-            </w:r>
-            <w:r>
-              <w:rPr>
-                <w:rFonts w:cs="Times New Roman" w:ascii="Times New Roman" w:hAnsi="Times New Roman"/>
-                <w:i/>
-                <w:sz w:val="24"/>
-                <w:szCs w:val="32"/>
-                <w:u w:val="single"/>
-                <w:lang w:val="en-US"/>
-              </w:rPr>
-              <w:t>1_5</w:t>
-            </w:r>
-            <w:r>
-              <w:rPr>
-                <w:rFonts w:cs="Times New Roman" w:ascii="Times New Roman" w:hAnsi="Times New Roman"/>
-                <w:i/>
-                <w:sz w:val="24"/>
-                <w:szCs w:val="32"/>
-                <w:u w:val="single"/>
-                <w:lang w:val="en-US"/>
-              </w:rPr>
-              <w:t>}</w:t>
+              <w:t>{1_5}</w:t>
             </w:r>
           </w:p>
           <w:p>
@@ -1390,29 +1045,7 @@
                 <w:u w:val="single"/>
                 <w:lang w:val="en-US"/>
               </w:rPr>
-              <w:t>{</w:t>
-            </w:r>
-            <w:r>
-              <w:rPr>
-                <w:rFonts w:cs="Times New Roman" w:ascii="Times New Roman" w:hAnsi="Times New Roman"/>
-                <w:i/>
-                <w:sz w:val="24"/>
-                <w:szCs w:val="32"/>
-                <w:u w:val="single"/>
-                <w:lang w:val="en-US"/>
-              </w:rPr>
-              <w:t>1_6</w:t>
-            </w:r>
-            <w:r>
-              <w:rPr>
-                <w:rFonts w:cs="Times New Roman" w:ascii="Times New Roman" w:hAnsi="Times New Roman"/>
-                <w:i/>
-                <w:sz w:val="24"/>
-                <w:szCs w:val="32"/>
-                <w:u w:val="single"/>
-                <w:lang w:val="en-US"/>
-              </w:rPr>
-              <w:t>}</w:t>
+              <w:t>{1_6}</w:t>
             </w:r>
           </w:p>
           <w:p>
@@ -1450,27 +1083,7 @@
                 <w:szCs w:val="32"/>
                 <w:u w:val="single"/>
               </w:rPr>
-              <w:t>{</w:t>
-            </w:r>
-            <w:r>
-              <w:rPr>
-                <w:rFonts w:cs="Times New Roman" w:ascii="Times New Roman" w:hAnsi="Times New Roman"/>
-                <w:i/>
-                <w:sz w:val="24"/>
-                <w:szCs w:val="32"/>
-                <w:u w:val="single"/>
-              </w:rPr>
-              <w:t>1_7</w:t>
-            </w:r>
-            <w:r>
-              <w:rPr>
-                <w:rFonts w:cs="Times New Roman" w:ascii="Times New Roman" w:hAnsi="Times New Roman"/>
-                <w:i/>
-                <w:sz w:val="24"/>
-                <w:szCs w:val="32"/>
-                <w:u w:val="single"/>
-              </w:rPr>
-              <w:t>}</w:t>
+              <w:t>{1_7}</w:t>
             </w:r>
             <w:r>
               <w:rPr>
@@ -1513,29 +1126,7 @@
                 <w:u w:val="single"/>
                 <w:lang w:val="en-US"/>
               </w:rPr>
-              <w:t>: {</w:t>
-            </w:r>
-            <w:r>
-              <w:rPr>
-                <w:rFonts w:cs="Times New Roman" w:ascii="Times New Roman" w:hAnsi="Times New Roman"/>
-                <w:i/>
-                <w:sz w:val="24"/>
-                <w:szCs w:val="32"/>
-                <w:u w:val="single"/>
-                <w:lang w:val="en-US"/>
-              </w:rPr>
-              <w:t>1_8</w:t>
-            </w:r>
-            <w:r>
-              <w:rPr>
-                <w:rFonts w:cs="Times New Roman" w:ascii="Times New Roman" w:hAnsi="Times New Roman"/>
-                <w:i/>
-                <w:sz w:val="24"/>
-                <w:szCs w:val="32"/>
-                <w:u w:val="single"/>
-                <w:lang w:val="en-US"/>
-              </w:rPr>
-              <w:t>}</w:t>
+              <w:t>: {1_8}</w:t>
             </w:r>
           </w:p>
         </w:tc>
@@ -1585,25 +1176,27 @@
             </w:r>
             <w:r>
               <w:rPr>
-                <w:rFonts w:cs="Times New Roman" w:ascii="Times New Roman" w:hAnsi="Times New Roman"/>
-                <w:i/>
-                <w:sz w:val="24"/>
-                <w:szCs w:val="32"/>
-                <w:u w:val="single"/>
-                <w:lang w:val="uk-UA"/>
-              </w:rPr>
-              <w:t>3_0</w:t>
-            </w:r>
-            <w:r>
-              <w:rPr>
-                <w:rFonts w:cs="Times New Roman" w:ascii="Times New Roman" w:hAnsi="Times New Roman"/>
-                <w:i/>
-                <w:sz w:val="24"/>
-                <w:szCs w:val="32"/>
-                <w:u w:val="single"/>
-                <w:lang w:val="uk-UA"/>
-              </w:rPr>
-              <w:t>}</w:t>
+                <w:rFonts w:eastAsia="Calibri" w:cs="Times New Roman" w:ascii="Times New Roman" w:hAnsi="Times New Roman" w:eastAsiaTheme="minorHAnsi"/>
+                <w:i/>
+                <w:color w:val="auto"/>
+                <w:kern w:val="0"/>
+                <w:sz w:val="24"/>
+                <w:szCs w:val="32"/>
+                <w:u w:val="single"/>
+                <w:lang w:val="uk-UA" w:eastAsia="en-US" w:bidi="ar-SA"/>
+              </w:rPr>
+              <w:t>2</w:t>
+            </w:r>
+            <w:r>
+              <w:rPr>
+                <w:rFonts w:cs="Times New Roman" w:ascii="Times New Roman" w:hAnsi="Times New Roman"/>
+                <w:i/>
+                <w:sz w:val="24"/>
+                <w:szCs w:val="32"/>
+                <w:u w:val="single"/>
+                <w:lang w:val="uk-UA"/>
+              </w:rPr>
+              <w:t>_0}</w:t>
             </w:r>
           </w:p>
         </w:tc>
@@ -1665,23 +1258,26 @@
             </w:r>
             <w:r>
               <w:rPr>
-                <w:rFonts w:cs="Times New Roman" w:ascii="Times New Roman" w:hAnsi="Times New Roman"/>
-                <w:i/>
-                <w:sz w:val="24"/>
-                <w:szCs w:val="32"/>
-                <w:u w:val="single"/>
-              </w:rPr>
-              <w:t>3_1</w:t>
-            </w:r>
-            <w:r>
-              <w:rPr>
-                <w:rFonts w:cs="Times New Roman" w:ascii="Times New Roman" w:hAnsi="Times New Roman"/>
-                <w:i/>
-                <w:sz w:val="24"/>
-                <w:szCs w:val="32"/>
-                <w:u w:val="single"/>
-              </w:rPr>
-              <w:t>}</w:t>
+                <w:rFonts w:eastAsia="Calibri" w:cs="Times New Roman" w:ascii="Times New Roman" w:hAnsi="Times New Roman" w:eastAsiaTheme="minorHAnsi"/>
+                <w:i/>
+                <w:color w:val="auto"/>
+                <w:kern w:val="0"/>
+                <w:sz w:val="24"/>
+                <w:szCs w:val="32"/>
+                <w:u w:val="single"/>
+                <w:lang w:val="ru-RU" w:eastAsia="en-US" w:bidi="ar-SA"/>
+              </w:rPr>
+              <w:t>2</w:t>
+            </w:r>
+            <w:r>
+              <w:rPr>
+                <w:rFonts w:cs="Times New Roman" w:ascii="Times New Roman" w:hAnsi="Times New Roman"/>
+                <w:i/>
+                <w:sz w:val="24"/>
+                <w:szCs w:val="32"/>
+                <w:u w:val="single"/>
+              </w:rPr>
+              <w:t>_1}</w:t>
             </w:r>
             <w:r>
               <w:rPr>
@@ -1754,23 +1350,26 @@
             </w:r>
             <w:r>
               <w:rPr>
-                <w:rFonts w:cs="Times New Roman" w:ascii="Times New Roman" w:hAnsi="Times New Roman"/>
-                <w:i/>
-                <w:sz w:val="24"/>
-                <w:szCs w:val="32"/>
-                <w:u w:val="single"/>
-              </w:rPr>
-              <w:t>3_2</w:t>
-            </w:r>
-            <w:r>
-              <w:rPr>
-                <w:rFonts w:cs="Times New Roman" w:ascii="Times New Roman" w:hAnsi="Times New Roman"/>
-                <w:i/>
-                <w:sz w:val="24"/>
-                <w:szCs w:val="32"/>
-                <w:u w:val="single"/>
-              </w:rPr>
-              <w:t>}</w:t>
+                <w:rFonts w:eastAsia="Calibri" w:cs="Times New Roman" w:ascii="Times New Roman" w:hAnsi="Times New Roman" w:eastAsiaTheme="minorHAnsi"/>
+                <w:i/>
+                <w:color w:val="auto"/>
+                <w:kern w:val="0"/>
+                <w:sz w:val="24"/>
+                <w:szCs w:val="32"/>
+                <w:u w:val="single"/>
+                <w:lang w:val="ru-RU" w:eastAsia="en-US" w:bidi="ar-SA"/>
+              </w:rPr>
+              <w:t>2</w:t>
+            </w:r>
+            <w:r>
+              <w:rPr>
+                <w:rFonts w:cs="Times New Roman" w:ascii="Times New Roman" w:hAnsi="Times New Roman"/>
+                <w:i/>
+                <w:sz w:val="24"/>
+                <w:szCs w:val="32"/>
+                <w:u w:val="single"/>
+              </w:rPr>
+              <w:t>_2}</w:t>
             </w:r>
             <w:r>
               <w:rPr>
@@ -1824,43 +1423,49 @@
             </w:r>
             <w:r>
               <w:rPr>
-                <w:rFonts w:cs="Times New Roman" w:ascii="Times New Roman" w:hAnsi="Times New Roman"/>
-                <w:i/>
-                <w:sz w:val="24"/>
-                <w:szCs w:val="32"/>
-                <w:u w:val="single"/>
-              </w:rPr>
-              <w:t>3_3</w:t>
-            </w:r>
-            <w:r>
-              <w:rPr>
-                <w:rFonts w:cs="Times New Roman" w:ascii="Times New Roman" w:hAnsi="Times New Roman"/>
-                <w:i/>
-                <w:sz w:val="24"/>
-                <w:szCs w:val="32"/>
-                <w:u w:val="single"/>
-              </w:rPr>
-              <w:t>}, {</w:t>
-            </w:r>
-            <w:r>
-              <w:rPr>
-                <w:rFonts w:cs="Times New Roman" w:ascii="Times New Roman" w:hAnsi="Times New Roman"/>
-                <w:i/>
-                <w:sz w:val="24"/>
-                <w:szCs w:val="32"/>
-                <w:u w:val="single"/>
-              </w:rPr>
-              <w:t>3_4</w:t>
-            </w:r>
-            <w:r>
-              <w:rPr>
-                <w:rFonts w:cs="Times New Roman" w:ascii="Times New Roman" w:hAnsi="Times New Roman"/>
-                <w:i/>
-                <w:sz w:val="24"/>
-                <w:szCs w:val="32"/>
-                <w:u w:val="single"/>
-              </w:rPr>
-              <w:t>}</w:t>
+                <w:rFonts w:eastAsia="Calibri" w:cs="Times New Roman" w:ascii="Times New Roman" w:hAnsi="Times New Roman" w:eastAsiaTheme="minorHAnsi"/>
+                <w:i/>
+                <w:color w:val="auto"/>
+                <w:kern w:val="0"/>
+                <w:sz w:val="24"/>
+                <w:szCs w:val="32"/>
+                <w:u w:val="single"/>
+                <w:lang w:val="ru-RU" w:eastAsia="en-US" w:bidi="ar-SA"/>
+              </w:rPr>
+              <w:t>2</w:t>
+            </w:r>
+            <w:r>
+              <w:rPr>
+                <w:rFonts w:cs="Times New Roman" w:ascii="Times New Roman" w:hAnsi="Times New Roman"/>
+                <w:i/>
+                <w:sz w:val="24"/>
+                <w:szCs w:val="32"/>
+                <w:u w:val="single"/>
+              </w:rPr>
+              <w:t>_3}, {</w:t>
+            </w:r>
+            <w:r>
+              <w:rPr>
+                <w:rFonts w:eastAsia="Calibri" w:cs="Times New Roman" w:ascii="Times New Roman" w:hAnsi="Times New Roman" w:eastAsiaTheme="minorHAnsi"/>
+                <w:i/>
+                <w:color w:val="auto"/>
+                <w:kern w:val="0"/>
+                <w:sz w:val="24"/>
+                <w:szCs w:val="32"/>
+                <w:u w:val="single"/>
+                <w:lang w:val="ru-RU" w:eastAsia="en-US" w:bidi="ar-SA"/>
+              </w:rPr>
+              <w:t>2</w:t>
+            </w:r>
+            <w:r>
+              <w:rPr>
+                <w:rFonts w:cs="Times New Roman" w:ascii="Times New Roman" w:hAnsi="Times New Roman"/>
+                <w:i/>
+                <w:sz w:val="24"/>
+                <w:szCs w:val="32"/>
+                <w:u w:val="single"/>
+              </w:rPr>
+              <w:t>_4}</w:t>
             </w:r>
           </w:p>
         </w:tc>
@@ -1902,25 +1507,27 @@
             </w:r>
             <w:r>
               <w:rPr>
-                <w:rFonts w:cs="Times New Roman" w:ascii="Times New Roman" w:hAnsi="Times New Roman"/>
-                <w:i/>
-                <w:sz w:val="24"/>
-                <w:szCs w:val="32"/>
-                <w:u w:val="single"/>
-                <w:lang w:val="uk-UA"/>
-              </w:rPr>
-              <w:t>3_5</w:t>
-            </w:r>
-            <w:r>
-              <w:rPr>
-                <w:rFonts w:cs="Times New Roman" w:ascii="Times New Roman" w:hAnsi="Times New Roman"/>
-                <w:i/>
-                <w:sz w:val="24"/>
-                <w:szCs w:val="32"/>
-                <w:u w:val="single"/>
-                <w:lang w:val="uk-UA"/>
-              </w:rPr>
-              <w:t>}</w:t>
+                <w:rFonts w:eastAsia="Calibri" w:cs="Times New Roman" w:ascii="Times New Roman" w:hAnsi="Times New Roman" w:eastAsiaTheme="minorHAnsi"/>
+                <w:i/>
+                <w:color w:val="auto"/>
+                <w:kern w:val="0"/>
+                <w:sz w:val="24"/>
+                <w:szCs w:val="32"/>
+                <w:u w:val="single"/>
+                <w:lang w:val="uk-UA" w:eastAsia="en-US" w:bidi="ar-SA"/>
+              </w:rPr>
+              <w:t>2</w:t>
+            </w:r>
+            <w:r>
+              <w:rPr>
+                <w:rFonts w:cs="Times New Roman" w:ascii="Times New Roman" w:hAnsi="Times New Roman"/>
+                <w:i/>
+                <w:sz w:val="24"/>
+                <w:szCs w:val="32"/>
+                <w:u w:val="single"/>
+                <w:lang w:val="uk-UA"/>
+              </w:rPr>
+              <w:t>_5}</w:t>
             </w:r>
           </w:p>
           <w:p>
@@ -1956,25 +1563,27 @@
             </w:r>
             <w:r>
               <w:rPr>
-                <w:rFonts w:cs="Times New Roman" w:ascii="Times New Roman" w:hAnsi="Times New Roman"/>
-                <w:i/>
-                <w:sz w:val="24"/>
-                <w:szCs w:val="32"/>
-                <w:u w:val="single"/>
-                <w:lang w:val="uk-UA"/>
-              </w:rPr>
-              <w:t>3_6</w:t>
-            </w:r>
-            <w:r>
-              <w:rPr>
-                <w:rFonts w:cs="Times New Roman" w:ascii="Times New Roman" w:hAnsi="Times New Roman"/>
-                <w:i/>
-                <w:sz w:val="24"/>
-                <w:szCs w:val="32"/>
-                <w:u w:val="single"/>
-                <w:lang w:val="uk-UA"/>
-              </w:rPr>
-              <w:t>}</w:t>
+                <w:rFonts w:eastAsia="Calibri" w:cs="Times New Roman" w:ascii="Times New Roman" w:hAnsi="Times New Roman" w:eastAsiaTheme="minorHAnsi"/>
+                <w:i/>
+                <w:color w:val="auto"/>
+                <w:kern w:val="0"/>
+                <w:sz w:val="24"/>
+                <w:szCs w:val="32"/>
+                <w:u w:val="single"/>
+                <w:lang w:val="uk-UA" w:eastAsia="en-US" w:bidi="ar-SA"/>
+              </w:rPr>
+              <w:t>2</w:t>
+            </w:r>
+            <w:r>
+              <w:rPr>
+                <w:rFonts w:cs="Times New Roman" w:ascii="Times New Roman" w:hAnsi="Times New Roman"/>
+                <w:i/>
+                <w:sz w:val="24"/>
+                <w:szCs w:val="32"/>
+                <w:u w:val="single"/>
+                <w:lang w:val="uk-UA"/>
+              </w:rPr>
+              <w:t>_6}</w:t>
             </w:r>
             <w:r>
               <w:rPr>
@@ -2019,25 +1628,27 @@
             </w:r>
             <w:r>
               <w:rPr>
-                <w:rFonts w:cs="Times New Roman" w:ascii="Times New Roman" w:hAnsi="Times New Roman"/>
-                <w:i/>
-                <w:sz w:val="24"/>
-                <w:szCs w:val="32"/>
-                <w:u w:val="single"/>
-                <w:lang w:val="uk-UA"/>
-              </w:rPr>
-              <w:t>3_7</w:t>
-            </w:r>
-            <w:r>
-              <w:rPr>
-                <w:rFonts w:cs="Times New Roman" w:ascii="Times New Roman" w:hAnsi="Times New Roman"/>
-                <w:i/>
-                <w:sz w:val="24"/>
-                <w:szCs w:val="32"/>
-                <w:u w:val="single"/>
-                <w:lang w:val="uk-UA"/>
-              </w:rPr>
-              <w:t>}</w:t>
+                <w:rFonts w:eastAsia="Calibri" w:cs="Times New Roman" w:ascii="Times New Roman" w:hAnsi="Times New Roman" w:eastAsiaTheme="minorHAnsi"/>
+                <w:i/>
+                <w:color w:val="auto"/>
+                <w:kern w:val="0"/>
+                <w:sz w:val="24"/>
+                <w:szCs w:val="32"/>
+                <w:u w:val="single"/>
+                <w:lang w:val="uk-UA" w:eastAsia="en-US" w:bidi="ar-SA"/>
+              </w:rPr>
+              <w:t>2</w:t>
+            </w:r>
+            <w:r>
+              <w:rPr>
+                <w:rFonts w:cs="Times New Roman" w:ascii="Times New Roman" w:hAnsi="Times New Roman"/>
+                <w:i/>
+                <w:sz w:val="24"/>
+                <w:szCs w:val="32"/>
+                <w:u w:val="single"/>
+                <w:lang w:val="uk-UA"/>
+              </w:rPr>
+              <w:t>_7}</w:t>
             </w:r>
           </w:p>
         </w:tc>
@@ -2098,7 +1709,7 @@
           <w:szCs w:val="32"/>
           <w:lang w:val="uk-UA"/>
         </w:rPr>
-        <w:t xml:space="preserve">: </w:t>
+        <w:t>: {</w:t>
       </w:r>
       <w:r>
         <w:rPr>
@@ -2109,7 +1720,7 @@
           <w:u w:val="single"/>
           <w:lang w:val="en-US"/>
         </w:rPr>
-        <w:t>conclu</w:t>
+        <w:t>conclusion}</w:t>
       </w:r>
     </w:p>
     <w:p>
@@ -2154,7 +1765,36 @@
           <w:szCs w:val="32"/>
           <w:lang w:val="en-US"/>
         </w:rPr>
-        <w:t>doctorName</w:t>
+        <w:t>{</w:t>
+      </w:r>
+      <w:r>
+        <w:rPr>
+          <w:rFonts w:cs="Times New Roman" w:ascii="Times New Roman" w:hAnsi="Times New Roman"/>
+          <w:b/>
+          <w:sz w:val="24"/>
+          <w:szCs w:val="32"/>
+          <w:lang w:val="en-US"/>
+        </w:rPr>
+        <w:t>doctor</w:t>
+      </w:r>
+      <w:r>
+        <w:rPr>
+          <w:rFonts w:cs="Times New Roman" w:ascii="Times New Roman" w:hAnsi="Times New Roman"/>
+          <w:b/>
+          <w:sz w:val="24"/>
+          <w:szCs w:val="32"/>
+          <w:lang w:val="en-US"/>
+        </w:rPr>
+        <w:t>}</w:t>
+      </w:r>
+      <w:r>
+        <w:rPr>
+          <w:rFonts w:cs="Times New Roman" w:ascii="Times New Roman" w:hAnsi="Times New Roman"/>
+          <w:b/>
+          <w:sz w:val="24"/>
+          <w:szCs w:val="32"/>
+          <w:lang w:val="en-US"/>
+        </w:rPr>
         <w:tab/>
         <w:tab/>
         <w:tab/>
@@ -2189,7 +1829,6 @@
     <w:rPrDefault>
       <w:rPr>
         <w:rFonts w:ascii="Calibri" w:hAnsi="Calibri" w:eastAsia="Calibri" w:cs="" w:asciiTheme="minorHAnsi" w:cstheme="minorBidi" w:eastAsiaTheme="minorHAnsi" w:hAnsiTheme="minorHAnsi"/>
-        <w:sz w:val="22"/>
         <w:szCs w:val="22"/>
         <w:lang w:val="ru-RU" w:eastAsia="en-US" w:bidi="ar-SA"/>
       </w:rPr>
@@ -2344,6 +1983,7 @@
     <w:qFormat/>
     <w:pPr>
       <w:widowControl/>
+      <w:suppressAutoHyphens w:val="true"/>
       <w:bidi w:val="0"/>
       <w:spacing w:lineRule="auto" w:line="276" w:before="0" w:after="200"/>
       <w:jc w:val="left"/>

</xml_diff>